<commit_message>
part one - lab2
</commit_message>
<xml_diff>
--- a/Lab 2 CSS.docx
+++ b/Lab 2 CSS.docx
@@ -66,13 +66,35 @@
         <w:t xml:space="preserve"> 1</w:t>
       </w:r>
       <w:r>
-        <w:t>: [</w:t>
-      </w:r>
-      <w:r>
-        <w:t xml:space="preserve">  ]</w:t>
-      </w:r>
-    </w:p>
-    <w:p>
+        <w:t xml:space="preserve">: </w:t>
+      </w:r>
+      <w:hyperlink r:id="rId6" w:history="1">
+        <w:r>
+          <w:rPr>
+            <w:rStyle w:val="Hipervnculo"/>
+          </w:rPr>
+          <w:t>https://vicentesave.github.io/Laboratorio-1/Laboratorio1</w:t>
+        </w:r>
+        <w:r>
+          <w:rPr>
+            <w:rStyle w:val="Hipervnculo"/>
+          </w:rPr>
+          <w:t>CSS</w:t>
+        </w:r>
+        <w:r>
+          <w:rPr>
+            <w:rStyle w:val="Hipervnculo"/>
+          </w:rPr>
+          <w:t>.html</w:t>
+        </w:r>
+      </w:hyperlink>
+    </w:p>
+    <w:p>
+      <w:pPr>
+        <w:rPr>
+          <w:u w:val="single"/>
+        </w:rPr>
+      </w:pPr>
       <w:r>
         <w:t xml:space="preserve">GITHUB </w:t>
       </w:r>
@@ -80,9 +102,36 @@
         <w:t>PAGE URL</w:t>
       </w:r>
       <w:r>
-        <w:t xml:space="preserve"> 2: [  ]</w:t>
-      </w:r>
-    </w:p>
+        <w:t xml:space="preserve"> 2: </w:t>
+      </w:r>
+      <w:hyperlink r:id="rId7" w:history="1">
+        <w:r>
+          <w:rPr>
+            <w:rStyle w:val="Hipervnculo"/>
+          </w:rPr>
+          <w:t>https://vicentesave.github.io/Laboratorio-2/</w:t>
+        </w:r>
+        <w:r>
+          <w:rPr>
+            <w:rStyle w:val="Hipervnculo"/>
+          </w:rPr>
+          <w:t>ind</w:t>
+        </w:r>
+        <w:r>
+          <w:rPr>
+            <w:rStyle w:val="Hipervnculo"/>
+          </w:rPr>
+          <w:t>e</w:t>
+        </w:r>
+        <w:r>
+          <w:rPr>
+            <w:rStyle w:val="Hipervnculo"/>
+          </w:rPr>
+          <w:t>x.html</w:t>
+        </w:r>
+      </w:hyperlink>
+    </w:p>
+    <w:p/>
     <w:p>
       <w:pPr>
         <w:jc w:val="right"/>
@@ -115,12 +164,11 @@
           <w:bCs/>
           <w:sz w:val="20"/>
           <w:szCs w:val="20"/>
-          <w:lang w:val="es-MX"/>
-        </w:rPr>
-      </w:pPr>
-    </w:p>
-    <w:p>
-      <w:pPr>
+          <w:u w:val="single"/>
+          <w:lang w:val="es-MX"/>
+        </w:rPr>
+      </w:pPr>
+      <w:r>
         <w:rPr>
           <w:b/>
           <w:bCs/>
@@ -129,69 +177,76 @@
           <w:u w:val="single"/>
           <w:lang w:val="es-MX"/>
         </w:rPr>
-      </w:pPr>
-      <w:r>
+        <w:t>PARTE 1</w:t>
+      </w:r>
+    </w:p>
+    <w:p>
+      <w:pPr>
         <w:rPr>
           <w:b/>
           <w:bCs/>
           <w:sz w:val="20"/>
           <w:szCs w:val="20"/>
+          <w:lang w:val="es-MX"/>
+        </w:rPr>
+      </w:pPr>
+    </w:p>
+    <w:p>
+      <w:pPr>
+        <w:rPr>
+          <w:sz w:val="20"/>
+          <w:szCs w:val="20"/>
+          <w:lang w:val="es-MX"/>
+        </w:rPr>
+      </w:pPr>
+      <w:r>
+        <w:rPr>
+          <w:sz w:val="20"/>
+          <w:szCs w:val="20"/>
+          <w:lang w:val="es-MX"/>
+        </w:rPr>
+        <w:t>Utilizando como base los documentos que utilizaron en el laboratorio #</w:t>
+      </w:r>
+      <w:r>
+        <w:rPr>
+          <w:sz w:val="20"/>
+          <w:szCs w:val="20"/>
+          <w:lang w:val="es-MX"/>
+        </w:rPr>
+        <w:t>1,</w:t>
+      </w:r>
+      <w:r>
+        <w:rPr>
+          <w:sz w:val="20"/>
+          <w:szCs w:val="20"/>
+          <w:lang w:val="es-MX"/>
+        </w:rPr>
+        <w:t xml:space="preserve"> modifica el curriculum utilizando elementos de CSS.</w:t>
+      </w:r>
+      <w:r>
+        <w:rPr>
+          <w:sz w:val="20"/>
+          <w:szCs w:val="20"/>
+          <w:lang w:val="es-MX"/>
+        </w:rPr>
+        <w:t xml:space="preserve"> De preferencia utiliza un css </w:t>
+      </w:r>
+      <w:r>
+        <w:rPr>
+          <w:sz w:val="20"/>
+          <w:szCs w:val="20"/>
           <w:u w:val="single"/>
           <w:lang w:val="es-MX"/>
         </w:rPr>
-        <w:t>PARTE 1</w:t>
-      </w:r>
-    </w:p>
-    <w:p>
-      <w:pPr>
-        <w:rPr>
-          <w:b/>
-          <w:bCs/>
-          <w:sz w:val="20"/>
-          <w:szCs w:val="20"/>
-          <w:lang w:val="es-MX"/>
-        </w:rPr>
-      </w:pPr>
-    </w:p>
-    <w:p>
-      <w:pPr>
-        <w:rPr>
-          <w:sz w:val="20"/>
-          <w:szCs w:val="20"/>
-          <w:lang w:val="es-MX"/>
-        </w:rPr>
-      </w:pPr>
-      <w:r>
-        <w:rPr>
-          <w:sz w:val="20"/>
-          <w:szCs w:val="20"/>
-          <w:lang w:val="es-MX"/>
-        </w:rPr>
-        <w:t>Utilizando como base los documentos que utilizaron en el laboratorio #</w:t>
-      </w:r>
-      <w:r>
-        <w:rPr>
-          <w:sz w:val="20"/>
-          <w:szCs w:val="20"/>
-          <w:lang w:val="es-MX"/>
-        </w:rPr>
-        <w:t>1,</w:t>
-      </w:r>
-      <w:r>
-        <w:rPr>
-          <w:sz w:val="20"/>
-          <w:szCs w:val="20"/>
-          <w:lang w:val="es-MX"/>
-        </w:rPr>
-        <w:t xml:space="preserve"> modifica el curriculum utilizando elementos de CSS.</w:t>
-      </w:r>
-      <w:r>
-        <w:rPr>
-          <w:sz w:val="20"/>
-          <w:szCs w:val="20"/>
-          <w:lang w:val="es-MX"/>
-        </w:rPr>
-        <w:t xml:space="preserve"> De preferencia utiliza un css </w:t>
+        <w:t>externo</w:t>
+      </w:r>
+      <w:r>
+        <w:rPr>
+          <w:sz w:val="20"/>
+          <w:szCs w:val="20"/>
+          <w:lang w:val="es-MX"/>
+        </w:rPr>
+        <w:t xml:space="preserve">, pero también lo puedes tener </w:t>
       </w:r>
       <w:r>
         <w:rPr>
@@ -200,23 +255,6 @@
           <w:u w:val="single"/>
           <w:lang w:val="es-MX"/>
         </w:rPr>
-        <w:t>externo</w:t>
-      </w:r>
-      <w:r>
-        <w:rPr>
-          <w:sz w:val="20"/>
-          <w:szCs w:val="20"/>
-          <w:lang w:val="es-MX"/>
-        </w:rPr>
-        <w:t xml:space="preserve">, pero también lo puedes tener </w:t>
-      </w:r>
-      <w:r>
-        <w:rPr>
-          <w:sz w:val="20"/>
-          <w:szCs w:val="20"/>
-          <w:u w:val="single"/>
-          <w:lang w:val="es-MX"/>
-        </w:rPr>
         <w:t>interno</w:t>
       </w:r>
       <w:r>
@@ -241,25 +279,7 @@
           <w:szCs w:val="20"/>
           <w:lang w:val="es-MX"/>
         </w:rPr>
-        <w:t xml:space="preserve">Si lo prefieres puedes reutilizar el mismo repositorio que usaste en el laboratorio #1, solamente duplica el archivo de </w:t>
-      </w:r>
-      <w:proofErr w:type="spellStart"/>
-      <w:r>
-        <w:rPr>
-          <w:sz w:val="20"/>
-          <w:szCs w:val="20"/>
-          <w:lang w:val="es-MX"/>
-        </w:rPr>
-        <w:t>html</w:t>
-      </w:r>
-      <w:proofErr w:type="spellEnd"/>
-      <w:r>
-        <w:rPr>
-          <w:sz w:val="20"/>
-          <w:szCs w:val="20"/>
-          <w:lang w:val="es-MX"/>
-        </w:rPr>
-        <w:t xml:space="preserve"> y ponle otro nombre para distinguirlo.</w:t>
+        <w:t>Si lo prefieres puedes reutilizar el mismo repositorio que usaste en el laboratorio #1, solamente duplica el archivo de html y ponle otro nombre para distinguirlo.</w:t>
       </w:r>
     </w:p>
     <w:p>
@@ -301,10 +321,10 @@
         </w:rPr>
         <w:t xml:space="preserve"> de CSS: </w:t>
       </w:r>
-      <w:hyperlink r:id="rId6" w:history="1">
+      <w:hyperlink r:id="rId8" w:history="1">
         <w:r>
           <w:rPr>
-            <w:rStyle w:val="Hyperlink"/>
+            <w:rStyle w:val="Hipervnculo"/>
             <w:lang w:val="es-MX"/>
           </w:rPr>
           <w:t>https://websitesetup.org/css3-cheat-sheet/</w:t>
@@ -331,7 +351,7 @@
     </w:p>
     <w:p>
       <w:pPr>
-        <w:pStyle w:val="ListParagraph"/>
+        <w:pStyle w:val="Prrafodelista"/>
         <w:numPr>
           <w:ilvl w:val="0"/>
           <w:numId w:val="9"/>
@@ -410,7 +430,7 @@
     </w:p>
     <w:p>
       <w:pPr>
-        <w:pStyle w:val="ListParagraph"/>
+        <w:pStyle w:val="Prrafodelista"/>
         <w:numPr>
           <w:ilvl w:val="0"/>
           <w:numId w:val="9"/>
@@ -583,7 +603,7 @@
                     <pic:cNvPicPr/>
                   </pic:nvPicPr>
                   <pic:blipFill>
-                    <a:blip r:embed="rId7"/>
+                    <a:blip r:embed="rId9"/>
                     <a:stretch>
                       <a:fillRect/>
                     </a:stretch>
@@ -606,7 +626,7 @@
     </w:p>
     <w:p>
       <w:pPr>
-        <w:pStyle w:val="ListParagraph"/>
+        <w:pStyle w:val="Prrafodelista"/>
         <w:numPr>
           <w:ilvl w:val="0"/>
           <w:numId w:val="11"/>
@@ -628,17 +648,17 @@
     </w:p>
     <w:p>
       <w:pPr>
-        <w:pStyle w:val="ListParagraph"/>
-        <w:rPr>
-          <w:sz w:val="20"/>
-          <w:szCs w:val="20"/>
-          <w:lang w:val="es-MX"/>
-        </w:rPr>
-      </w:pPr>
-    </w:p>
-    <w:p>
-      <w:pPr>
-        <w:pStyle w:val="ListParagraph"/>
+        <w:pStyle w:val="Prrafodelista"/>
+        <w:rPr>
+          <w:sz w:val="20"/>
+          <w:szCs w:val="20"/>
+          <w:lang w:val="es-MX"/>
+        </w:rPr>
+      </w:pPr>
+    </w:p>
+    <w:p>
+      <w:pPr>
+        <w:pStyle w:val="Prrafodelista"/>
         <w:numPr>
           <w:ilvl w:val="0"/>
           <w:numId w:val="11"/>
@@ -686,17 +706,17 @@
     </w:p>
     <w:p>
       <w:pPr>
-        <w:pStyle w:val="ListParagraph"/>
-        <w:rPr>
-          <w:sz w:val="20"/>
-          <w:szCs w:val="20"/>
-          <w:lang w:val="es-MX"/>
-        </w:rPr>
-      </w:pPr>
-    </w:p>
-    <w:p>
-      <w:pPr>
-        <w:pStyle w:val="ListParagraph"/>
+        <w:pStyle w:val="Prrafodelista"/>
+        <w:rPr>
+          <w:sz w:val="20"/>
+          <w:szCs w:val="20"/>
+          <w:lang w:val="es-MX"/>
+        </w:rPr>
+      </w:pPr>
+    </w:p>
+    <w:p>
+      <w:pPr>
+        <w:pStyle w:val="Prrafodelista"/>
         <w:numPr>
           <w:ilvl w:val="0"/>
           <w:numId w:val="11"/>
@@ -772,6 +792,7 @@
           <w:szCs w:val="20"/>
           <w:lang w:val="es-MX"/>
         </w:rPr>
+        <w:lastRenderedPageBreak/>
         <w:t xml:space="preserve">Es un ejercicio individual y deberá de ser entregado a través de CANVAS donde subirás </w:t>
       </w:r>
       <w:r>
@@ -2538,10 +2559,10 @@
       <w:szCs w:val="24"/>
     </w:rPr>
   </w:style>
-  <w:style w:type="paragraph" w:styleId="Heading3">
+  <w:style w:type="paragraph" w:styleId="Ttulo3">
     <w:name w:val="heading 3"/>
     <w:basedOn w:val="Normal"/>
-    <w:link w:val="Heading3Char"/>
+    <w:link w:val="Ttulo3Car"/>
     <w:uiPriority w:val="9"/>
     <w:qFormat/>
     <w:rsid w:val="00297ED4"/>
@@ -2557,13 +2578,13 @@
       <w:szCs w:val="27"/>
     </w:rPr>
   </w:style>
-  <w:style w:type="character" w:default="1" w:styleId="DefaultParagraphFont">
+  <w:style w:type="character" w:default="1" w:styleId="Fuentedeprrafopredeter">
     <w:name w:val="Default Paragraph Font"/>
     <w:uiPriority w:val="1"/>
     <w:semiHidden/>
     <w:unhideWhenUsed/>
   </w:style>
-  <w:style w:type="table" w:default="1" w:styleId="TableNormal">
+  <w:style w:type="table" w:default="1" w:styleId="Tablanormal">
     <w:name w:val="Normal Table"/>
     <w:uiPriority w:val="99"/>
     <w:semiHidden/>
@@ -2578,13 +2599,13 @@
       </w:tblCellMar>
     </w:tblPr>
   </w:style>
-  <w:style w:type="numbering" w:default="1" w:styleId="NoList">
+  <w:style w:type="numbering" w:default="1" w:styleId="Sinlista">
     <w:name w:val="No List"/>
     <w:uiPriority w:val="99"/>
     <w:semiHidden/>
     <w:unhideWhenUsed/>
   </w:style>
-  <w:style w:type="paragraph" w:styleId="ListParagraph">
+  <w:style w:type="paragraph" w:styleId="Prrafodelista">
     <w:name w:val="List Paragraph"/>
     <w:basedOn w:val="Normal"/>
     <w:uiPriority w:val="34"/>
@@ -2595,9 +2616,9 @@
       <w:contextualSpacing/>
     </w:pPr>
   </w:style>
-  <w:style w:type="character" w:styleId="Hyperlink">
+  <w:style w:type="character" w:styleId="Hipervnculo">
     <w:name w:val="Hyperlink"/>
-    <w:basedOn w:val="DefaultParagraphFont"/>
+    <w:basedOn w:val="Fuentedeprrafopredeter"/>
     <w:uiPriority w:val="99"/>
     <w:unhideWhenUsed/>
     <w:rsid w:val="005A1DF5"/>
@@ -2606,9 +2627,9 @@
       <w:u w:val="single"/>
     </w:rPr>
   </w:style>
-  <w:style w:type="character" w:styleId="UnresolvedMention">
+  <w:style w:type="character" w:styleId="Mencinsinresolver">
     <w:name w:val="Unresolved Mention"/>
-    <w:basedOn w:val="DefaultParagraphFont"/>
+    <w:basedOn w:val="Fuentedeprrafopredeter"/>
     <w:uiPriority w:val="99"/>
     <w:semiHidden/>
     <w:unhideWhenUsed/>
@@ -2618,10 +2639,10 @@
       <w:shd w:val="clear" w:color="auto" w:fill="E1DFDD"/>
     </w:rPr>
   </w:style>
-  <w:style w:type="character" w:customStyle="1" w:styleId="Heading3Char">
-    <w:name w:val="Heading 3 Char"/>
-    <w:basedOn w:val="DefaultParagraphFont"/>
-    <w:link w:val="Heading3"/>
+  <w:style w:type="character" w:customStyle="1" w:styleId="Ttulo3Car">
+    <w:name w:val="Título 3 Car"/>
+    <w:basedOn w:val="Fuentedeprrafopredeter"/>
+    <w:link w:val="Ttulo3"/>
     <w:uiPriority w:val="9"/>
     <w:rsid w:val="00297ED4"/>
     <w:rPr>
@@ -2632,9 +2653,9 @@
       <w:szCs w:val="27"/>
     </w:rPr>
   </w:style>
-  <w:style w:type="character" w:styleId="FollowedHyperlink">
+  <w:style w:type="character" w:styleId="Hipervnculovisitado">
     <w:name w:val="FollowedHyperlink"/>
-    <w:basedOn w:val="DefaultParagraphFont"/>
+    <w:basedOn w:val="Fuentedeprrafopredeter"/>
     <w:uiPriority w:val="99"/>
     <w:semiHidden/>
     <w:unhideWhenUsed/>

</xml_diff>